<commit_message>
working on UI- unit upgrade page
</commit_message>
<xml_diff>
--- a/SeaWar info/Data Base.docx
+++ b/SeaWar info/Data Base.docx
@@ -5928,8 +5928,10 @@
                 <w:rtl/>
                 <w:lang w:bidi="fa-IR"/>
               </w:rPr>
-              <w:t>آیدی کارت</w:t>
-            </w:r>
+              <w:t>آیدی</w:t>
+            </w:r>
+            <w:bookmarkStart w:id="0" w:name="_GoBack"/>
+            <w:bookmarkEnd w:id="0"/>
           </w:p>
         </w:tc>
       </w:tr>
@@ -12706,8 +12708,6 @@
               </w:rPr>
               <w:t>100</w:t>
             </w:r>
-            <w:bookmarkStart w:id="0" w:name="_GoBack"/>
-            <w:bookmarkEnd w:id="0"/>
           </w:p>
         </w:tc>
       </w:tr>

</xml_diff>